<commit_message>
Save changes to project README & html
</commit_message>
<xml_diff>
--- a/Global_Warming_Project.docx
+++ b/Global_Warming_Project.docx
@@ -39,6 +39,44 @@
         <w:spacing w:after="0"/>
         <w:rPr>
           <w:b/>
+        </w:rPr>
+      </w:pPr>
+      <w:r>
+        <w:rPr>
+          <w:b/>
+          <w:highlight w:val="yellow"/>
+        </w:rPr>
+        <w:t xml:space="preserve">Heroku </w:t>
+      </w:r>
+      <w:r>
+        <w:rPr>
+          <w:b/>
+          <w:highlight w:val="yellow"/>
+        </w:rPr>
+        <w:t>D3</w:t>
+      </w:r>
+      <w:r>
+        <w:rPr>
+          <w:b/>
+          <w:highlight w:val="yellow"/>
+        </w:rPr>
+        <w:t xml:space="preserve"> app:</w:t>
+      </w:r>
+    </w:p>
+    <w:p>
+      <w:pPr>
+        <w:spacing w:after="0"/>
+      </w:pPr>
+      <w:r>
+        <w:t>https://project-gw.herokuapp.com/</w:t>
+      </w:r>
+    </w:p>
+    <w:p/>
+    <w:p>
+      <w:pPr>
+        <w:spacing w:after="0"/>
+        <w:rPr>
+          <w:b/>
           <w:sz w:val="28"/>
           <w:szCs w:val="28"/>
         </w:rPr>
@@ -338,6 +376,7 @@
         <w:rPr>
           <w:b/>
         </w:rPr>
+        <w:lastRenderedPageBreak/>
         <w:t xml:space="preserve">Original Data </w:t>
       </w:r>
       <w:r>
@@ -660,7 +699,6 @@
         <w:spacing w:after="0"/>
       </w:pPr>
       <w:r>
-        <w:lastRenderedPageBreak/>
         <w:t>df['col1'].plot(kind='hist')</w:t>
       </w:r>
     </w:p>
@@ -1037,12 +1075,23 @@
           <w:szCs w:val="28"/>
         </w:rPr>
       </w:pPr>
-      <w:r>
+    </w:p>
+    <w:p>
+      <w:pPr>
+        <w:spacing w:after="0"/>
         <w:rPr>
           <w:b/>
           <w:sz w:val="28"/>
           <w:szCs w:val="28"/>
         </w:rPr>
+      </w:pPr>
+      <w:r>
+        <w:rPr>
+          <w:b/>
+          <w:sz w:val="28"/>
+          <w:szCs w:val="28"/>
+        </w:rPr>
+        <w:lastRenderedPageBreak/>
         <w:t>Video or Links on Climate Change</w:t>
       </w:r>
       <w:r>
@@ -1585,6 +1634,7 @@
         <w:spacing w:after="0"/>
       </w:pPr>
       <w:r>
+        <w:lastRenderedPageBreak/>
         <w:t xml:space="preserve"> </w:t>
       </w:r>
     </w:p>
@@ -1626,7 +1676,6 @@
         <w:spacing w:after="0"/>
       </w:pPr>
       <w:r>
-        <w:lastRenderedPageBreak/>
         <w:t>Web Services API (version 2) Documentation | Climate Data Online (CDO) | National Climatic Data Center (NCDC)</w:t>
       </w:r>
     </w:p>
@@ -3023,6 +3072,7 @@
               <w:spacing w:after="0"/>
             </w:pPr>
             <w:r>
+              <w:lastRenderedPageBreak/>
               <w:t>O</w:t>
             </w:r>
           </w:p>
@@ -3160,11 +3210,7 @@
               <w:spacing w:after="0"/>
             </w:pPr>
             <w:r>
-              <w:t xml:space="preserve">PI (PIE) The lower-case π is universally used to represent that number which is the </w:t>
-            </w:r>
-            <w:r>
-              <w:lastRenderedPageBreak/>
-              <w:t>ratio of the circumference of a circle to its diameter. The upper-case Π is used as the “product” symbol.</w:t>
+              <w:t>PI (PIE) The lower-case π is universally used to represent that number which is the ratio of the circumference of a circle to its diameter. The upper-case Π is used as the “product” symbol.</w:t>
             </w:r>
           </w:p>
         </w:tc>
@@ -3193,7 +3239,6 @@
               <w:spacing w:after="0"/>
             </w:pPr>
             <w:r>
-              <w:lastRenderedPageBreak/>
               <w:t>P</w:t>
             </w:r>
           </w:p>
@@ -4653,6 +4698,7 @@
   <w:style w:type="character" w:default="1" w:styleId="DefaultParagraphFont">
     <w:name w:val="Default Paragraph Font"/>
     <w:uiPriority w:val="1"/>
+    <w:semiHidden/>
     <w:unhideWhenUsed/>
   </w:style>
   <w:style w:type="table" w:default="1" w:styleId="TableNormal">

</xml_diff>

<commit_message>
Save changes to charting
</commit_message>
<xml_diff>
--- a/Global_Warming_Project.docx
+++ b/Global_Warming_Project.docx
@@ -210,6 +210,20 @@
       <w:r>
         <w:t>＊ Global Land and Ocean-and-Land Temperatures (GlobalTemperatures.csv):</w:t>
       </w:r>
+      <w:r>
+        <w:t xml:space="preserve"> </w:t>
+      </w:r>
+      <w:r>
+        <w:tab/>
+      </w:r>
+      <w:hyperlink r:id="rId9" w:history="1">
+        <w:r>
+          <w:rPr>
+            <w:rStyle w:val="Hyperlink"/>
+          </w:rPr>
+          <w:t>http://berkeleyearth.org/land-and-ocean-data/</w:t>
+        </w:r>
+      </w:hyperlink>
     </w:p>
     <w:p>
       <w:pPr>
@@ -280,13 +294,10 @@
         <w:spacing w:after="0"/>
       </w:pPr>
       <w:r>
-        <w:t xml:space="preserve">  LandAndOceanAverageTemperatureUncertainty: </w:t>
-      </w:r>
-      <w:r>
-        <w:rPr>
-          <w:highlight w:val="yellow"/>
-        </w:rPr>
-        <w:t>the 95% confidence interval around the global average land and ocean temperature</w:t>
+        <w:t xml:space="preserve">  LandAndOceanAverageTemperatureUncertainty</w:t>
+      </w:r>
+      <w:r>
+        <w:t>: the 95% confidence interval around the global average land and ocean temperature</w:t>
       </w:r>
       <w:r>
         <w:t xml:space="preserve"> </w:t>
@@ -299,7 +310,7 @@
       <w:r>
         <w:t>(</w:t>
       </w:r>
-      <w:hyperlink r:id="rId9" w:history="1">
+      <w:hyperlink r:id="rId10" w:history="1">
         <w:r>
           <w:rPr>
             <w:rStyle w:val="Hyperlink"/>
@@ -376,7 +387,6 @@
         <w:rPr>
           <w:b/>
         </w:rPr>
-        <w:lastRenderedPageBreak/>
         <w:t xml:space="preserve">Original Data </w:t>
       </w:r>
       <w:r>
@@ -402,7 +412,7 @@
         </w:rPr>
         <w:t xml:space="preserve">: </w:t>
       </w:r>
-      <w:hyperlink r:id="rId10" w:tgtFrame="_blank" w:history="1">
+      <w:hyperlink r:id="rId11" w:tgtFrame="_blank" w:history="1">
         <w:r>
           <w:rPr>
             <w:rStyle w:val="Hyperlink"/>
@@ -419,12 +429,21 @@
         <w:rPr>
           <w:b/>
         </w:rPr>
+        <w:t>Berkeley Earth</w:t>
+      </w:r>
+      <w:r>
+        <w:t xml:space="preserve"> </w:t>
+      </w:r>
+      <w:r>
+        <w:rPr>
+          <w:b/>
+        </w:rPr>
         <w:t xml:space="preserve">Raw data: </w:t>
       </w:r>
       <w:r>
-        <w:t xml:space="preserve">Berkeley Earth data page </w:t>
-      </w:r>
-      <w:hyperlink r:id="rId11" w:tgtFrame="_blank" w:history="1">
+        <w:t xml:space="preserve"> </w:t>
+      </w:r>
+      <w:hyperlink r:id="rId12" w:tgtFrame="_blank" w:history="1">
         <w:r>
           <w:rPr>
             <w:rStyle w:val="Hyperlink"/>
@@ -437,66 +456,55 @@
       <w:pPr>
         <w:spacing w:after="0"/>
       </w:pPr>
-    </w:p>
-    <w:p>
-      <w:pPr>
-        <w:spacing w:after="0"/>
-      </w:pPr>
-      <w:r>
-        <w:rPr>
-          <w:noProof/>
-        </w:rPr>
-        <w:drawing>
-          <wp:inline distT="0" distB="0" distL="0" distR="0">
-            <wp:extent cx="5943600" cy="5001954"/>
-            <wp:effectExtent l="19050" t="0" r="0" b="0"/>
-            <wp:docPr id="1" name="Picture 1"/>
-            <wp:cNvGraphicFramePr>
-              <a:graphicFrameLocks xmlns:a="http://schemas.openxmlformats.org/drawingml/2006/main" noChangeAspect="1"/>
-            </wp:cNvGraphicFramePr>
-            <a:graphic xmlns:a="http://schemas.openxmlformats.org/drawingml/2006/main">
-              <a:graphicData uri="http://schemas.openxmlformats.org/drawingml/2006/picture">
-                <pic:pic xmlns:pic="http://schemas.openxmlformats.org/drawingml/2006/picture">
-                  <pic:nvPicPr>
-                    <pic:cNvPr id="0" name="Picture 1"/>
-                    <pic:cNvPicPr>
-                      <a:picLocks noChangeAspect="1" noChangeArrowheads="1"/>
-                    </pic:cNvPicPr>
-                  </pic:nvPicPr>
-                  <pic:blipFill>
-                    <a:blip r:embed="rId12"/>
-                    <a:srcRect/>
-                    <a:stretch>
-                      <a:fillRect/>
-                    </a:stretch>
-                  </pic:blipFill>
-                  <pic:spPr bwMode="auto">
-                    <a:xfrm>
-                      <a:off x="0" y="0"/>
-                      <a:ext cx="5943600" cy="5001954"/>
-                    </a:xfrm>
-                    <a:prstGeom prst="rect">
-                      <a:avLst/>
-                    </a:prstGeom>
-                    <a:noFill/>
-                    <a:ln w="9525">
-                      <a:noFill/>
-                      <a:miter lim="800000"/>
-                      <a:headEnd/>
-                      <a:tailEnd/>
-                    </a:ln>
-                  </pic:spPr>
-                </pic:pic>
-              </a:graphicData>
-            </a:graphic>
-          </wp:inline>
-        </w:drawing>
-      </w:r>
-    </w:p>
-    <w:p>
-      <w:pPr>
-        <w:spacing w:after="0"/>
-      </w:pPr>
+      <w:r>
+        <w:rPr>
+          <w:b/>
+        </w:rPr>
+        <w:t>Explains their data cleansing process:</w:t>
+      </w:r>
+      <w:r>
+        <w:t xml:space="preserve"> </w:t>
+      </w:r>
+      <w:hyperlink r:id="rId13" w:history="1">
+        <w:r>
+          <w:rPr>
+            <w:rStyle w:val="Hyperlink"/>
+          </w:rPr>
+          <w:t>http://berkeleyearth.org/about-data-set/</w:t>
+        </w:r>
+      </w:hyperlink>
+    </w:p>
+    <w:p>
+      <w:pPr>
+        <w:spacing w:after="0"/>
+      </w:pPr>
+    </w:p>
+    <w:p>
+      <w:pPr>
+        <w:spacing w:after="0"/>
+        <w:rPr>
+          <w:b/>
+        </w:rPr>
+      </w:pPr>
+      <w:r>
+        <w:rPr>
+          <w:b/>
+        </w:rPr>
+        <w:t>An article on co2 and temperature comparison:</w:t>
+      </w:r>
+    </w:p>
+    <w:p>
+      <w:pPr>
+        <w:spacing w:after="0"/>
+      </w:pPr>
+      <w:hyperlink r:id="rId14" w:history="1">
+        <w:r>
+          <w:rPr>
+            <w:rStyle w:val="Hyperlink"/>
+          </w:rPr>
+          <w:t>https://wattsupwiththat.com/2012/04/11/does-co2-correlate-with-temperature-history-a-look-at-multiple-timescales-in-the-context-of-the-shakun-et-al-paper/</w:t>
+        </w:r>
+      </w:hyperlink>
     </w:p>
     <w:p>
       <w:pPr>
@@ -649,7 +657,7 @@
         </w:numPr>
         <w:spacing w:after="0"/>
       </w:pPr>
-      <w:hyperlink r:id="rId13" w:history="1">
+      <w:hyperlink r:id="rId15" w:history="1">
         <w:r>
           <w:rPr>
             <w:rStyle w:val="Hyperlink"/>
@@ -807,7 +815,7 @@
       <w:pPr>
         <w:spacing w:after="0"/>
       </w:pPr>
-      <w:hyperlink r:id="rId14" w:history="1">
+      <w:hyperlink r:id="rId16" w:history="1">
         <w:r>
           <w:rPr>
             <w:rStyle w:val="Hyperlink"/>
@@ -825,7 +833,7 @@
       <w:pPr>
         <w:spacing w:after="0"/>
       </w:pPr>
-      <w:hyperlink r:id="rId15" w:tgtFrame="_blank" w:history="1">
+      <w:hyperlink r:id="rId17" w:tgtFrame="_blank" w:history="1">
         <w:r>
           <w:rPr>
             <w:rStyle w:val="Hyperlink"/>
@@ -880,7 +888,7 @@
       <w:pPr>
         <w:spacing w:after="0"/>
       </w:pPr>
-      <w:hyperlink r:id="rId16" w:history="1">
+      <w:hyperlink r:id="rId18" w:history="1">
         <w:r>
           <w:rPr>
             <w:rStyle w:val="Hyperlink"/>
@@ -903,12 +911,22 @@
           <w:szCs w:val="24"/>
         </w:rPr>
       </w:pPr>
-      <w:r>
+    </w:p>
+    <w:p>
+      <w:pPr>
+        <w:spacing w:after="0"/>
         <w:rPr>
           <w:b/>
           <w:sz w:val="24"/>
           <w:szCs w:val="24"/>
         </w:rPr>
+      </w:pPr>
+      <w:r>
+        <w:rPr>
+          <w:b/>
+          <w:sz w:val="24"/>
+          <w:szCs w:val="24"/>
+        </w:rPr>
         <w:t>D3 3d plots site:</w:t>
       </w:r>
     </w:p>
@@ -916,7 +934,7 @@
       <w:pPr>
         <w:spacing w:after="0"/>
       </w:pPr>
-      <w:hyperlink r:id="rId17" w:history="1">
+      <w:hyperlink r:id="rId19" w:history="1">
         <w:r>
           <w:rPr>
             <w:rStyle w:val="Hyperlink"/>
@@ -955,7 +973,7 @@
       <w:pPr>
         <w:spacing w:after="0"/>
       </w:pPr>
-      <w:hyperlink r:id="rId18" w:history="1">
+      <w:hyperlink r:id="rId20" w:history="1">
         <w:r>
           <w:rPr>
             <w:rStyle w:val="Hyperlink"/>
@@ -1010,7 +1028,7 @@
       <w:pPr>
         <w:spacing w:after="0"/>
       </w:pPr>
-      <w:hyperlink r:id="rId19" w:history="1">
+      <w:hyperlink r:id="rId21" w:history="1">
         <w:r>
           <w:rPr>
             <w:rStyle w:val="Hyperlink"/>
@@ -1042,7 +1060,7 @@
       <w:pPr>
         <w:spacing w:after="0"/>
       </w:pPr>
-      <w:hyperlink r:id="rId20" w:history="1">
+      <w:hyperlink r:id="rId22" w:history="1">
         <w:r>
           <w:rPr>
             <w:rStyle w:val="Hyperlink"/>
@@ -1091,7 +1109,6 @@
           <w:sz w:val="28"/>
           <w:szCs w:val="28"/>
         </w:rPr>
-        <w:lastRenderedPageBreak/>
         <w:t>Video or Links on Climate Change</w:t>
       </w:r>
       <w:r>
@@ -1140,7 +1157,7 @@
       <w:r>
         <w:t xml:space="preserve"> </w:t>
       </w:r>
-      <w:hyperlink r:id="rId21" w:history="1">
+      <w:hyperlink r:id="rId23" w:history="1">
         <w:r>
           <w:rPr>
             <w:rStyle w:val="Hyperlink"/>
@@ -1165,7 +1182,7 @@
       <w:r>
         <w:t xml:space="preserve"> </w:t>
       </w:r>
-      <w:hyperlink r:id="rId22" w:history="1">
+      <w:hyperlink r:id="rId24" w:history="1">
         <w:r>
           <w:rPr>
             <w:rStyle w:val="Hyperlink"/>
@@ -1187,7 +1204,7 @@
       <w:r>
         <w:t xml:space="preserve"> </w:t>
       </w:r>
-      <w:hyperlink r:id="rId23" w:history="1">
+      <w:hyperlink r:id="rId25" w:history="1">
         <w:r>
           <w:rPr>
             <w:rStyle w:val="Hyperlink"/>
@@ -1297,7 +1314,7 @@
       <w:pPr>
         <w:spacing w:after="0"/>
       </w:pPr>
-      <w:hyperlink r:id="rId24" w:history="1">
+      <w:hyperlink r:id="rId26" w:history="1">
         <w:r>
           <w:rPr>
             <w:rStyle w:val="Hyperlink"/>
@@ -1324,7 +1341,7 @@
       <w:pPr>
         <w:spacing w:after="0"/>
       </w:pPr>
-      <w:hyperlink r:id="rId25" w:history="1">
+      <w:hyperlink r:id="rId27" w:history="1">
         <w:r>
           <w:rPr>
             <w:rStyle w:val="Hyperlink"/>
@@ -1351,7 +1368,7 @@
       <w:pPr>
         <w:spacing w:after="0"/>
       </w:pPr>
-      <w:hyperlink r:id="rId26" w:history="1">
+      <w:hyperlink r:id="rId28" w:history="1">
         <w:r>
           <w:rPr>
             <w:rStyle w:val="Hyperlink"/>
@@ -1401,7 +1418,7 @@
       <w:pPr>
         <w:spacing w:after="0"/>
       </w:pPr>
-      <w:hyperlink r:id="rId27" w:history="1">
+      <w:hyperlink r:id="rId29" w:history="1">
         <w:r>
           <w:rPr>
             <w:rStyle w:val="Hyperlink"/>
@@ -1429,20 +1446,30 @@
           <w:szCs w:val="28"/>
         </w:rPr>
       </w:pPr>
-      <w:r>
+    </w:p>
+    <w:p>
+      <w:pPr>
+        <w:spacing w:after="0"/>
         <w:rPr>
           <w:b/>
           <w:sz w:val="28"/>
           <w:szCs w:val="28"/>
         </w:rPr>
-        <w:t xml:space="preserve">Other </w:t>
-      </w:r>
+      </w:pPr>
       <w:r>
         <w:rPr>
           <w:b/>
           <w:sz w:val="28"/>
           <w:szCs w:val="28"/>
         </w:rPr>
+        <w:t xml:space="preserve">Other </w:t>
+      </w:r>
+      <w:r>
+        <w:rPr>
+          <w:b/>
+          <w:sz w:val="28"/>
+          <w:szCs w:val="28"/>
+        </w:rPr>
         <w:t>Links to Review:</w:t>
       </w:r>
     </w:p>
@@ -1450,7 +1477,7 @@
       <w:pPr>
         <w:spacing w:after="0"/>
       </w:pPr>
-      <w:hyperlink r:id="rId28" w:tgtFrame="_blank" w:history="1">
+      <w:hyperlink r:id="rId30" w:tgtFrame="_blank" w:history="1">
         <w:r>
           <w:rPr>
             <w:rStyle w:val="Hyperlink"/>
@@ -1463,7 +1490,7 @@
       <w:r>
         <w:br/>
       </w:r>
-      <w:hyperlink r:id="rId29" w:tgtFrame="_blank" w:history="1">
+      <w:hyperlink r:id="rId31" w:tgtFrame="_blank" w:history="1">
         <w:r>
           <w:rPr>
             <w:rStyle w:val="Hyperlink"/>
@@ -1476,7 +1503,7 @@
       <w:r>
         <w:br/>
       </w:r>
-      <w:hyperlink r:id="rId30" w:tgtFrame="_blank" w:history="1">
+      <w:hyperlink r:id="rId32" w:tgtFrame="_blank" w:history="1">
         <w:r>
           <w:rPr>
             <w:rStyle w:val="Hyperlink"/>
@@ -1486,7 +1513,7 @@
           <w:t>https://www.ncdc.noaa.gov/cdo-web/webservices/v2</w:t>
         </w:r>
       </w:hyperlink>
-      <w:hyperlink r:id="rId31" w:tgtFrame="_blank" w:history="1">
+      <w:hyperlink r:id="rId33" w:tgtFrame="_blank" w:history="1">
         <w:r>
           <w:rPr>
             <w:rStyle w:val="Hyperlink"/>
@@ -1499,7 +1526,7 @@
       <w:r>
         <w:t> </w:t>
       </w:r>
-      <w:hyperlink r:id="rId32" w:tgtFrame="_blank" w:history="1">
+      <w:hyperlink r:id="rId34" w:tgtFrame="_blank" w:history="1">
         <w:r>
           <w:rPr>
             <w:rStyle w:val="Hyperlink"/>
@@ -1553,7 +1580,7 @@
       <w:pPr>
         <w:spacing w:after="0"/>
       </w:pPr>
-      <w:hyperlink r:id="rId33" w:history="1">
+      <w:hyperlink r:id="rId35" w:history="1">
         <w:r>
           <w:rPr>
             <w:rStyle w:val="Hyperlink"/>
@@ -1569,7 +1596,7 @@
       <w:pPr>
         <w:spacing w:after="0"/>
       </w:pPr>
-      <w:hyperlink r:id="rId34" w:history="1">
+      <w:hyperlink r:id="rId36" w:history="1">
         <w:r>
           <w:rPr>
             <w:rStyle w:val="Hyperlink"/>
@@ -1612,7 +1639,7 @@
       <w:pPr>
         <w:spacing w:after="0"/>
       </w:pPr>
-      <w:hyperlink r:id="rId35" w:history="1">
+      <w:hyperlink r:id="rId37" w:history="1">
         <w:r>
           <w:rPr>
             <w:rStyle w:val="Hyperlink"/>
@@ -1634,7 +1661,6 @@
         <w:spacing w:after="0"/>
       </w:pPr>
       <w:r>
-        <w:lastRenderedPageBreak/>
         <w:t xml:space="preserve"> </w:t>
       </w:r>
     </w:p>
@@ -1662,7 +1688,7 @@
       <w:pPr>
         <w:spacing w:after="0"/>
       </w:pPr>
-      <w:hyperlink r:id="rId36" w:history="1">
+      <w:hyperlink r:id="rId38" w:history="1">
         <w:r>
           <w:rPr>
             <w:rStyle w:val="Hyperlink"/>
@@ -1722,7 +1748,7 @@
       <w:pPr>
         <w:spacing w:after="0"/>
       </w:pPr>
-      <w:hyperlink r:id="rId37" w:history="1">
+      <w:hyperlink r:id="rId39" w:history="1">
         <w:r>
           <w:rPr>
             <w:rStyle w:val="Hyperlink"/>
@@ -1734,6 +1760,106 @@
     <w:p>
       <w:pPr>
         <w:spacing w:after="0"/>
+      </w:pPr>
+    </w:p>
+    <w:p>
+      <w:pPr>
+        <w:spacing w:after="0"/>
+        <w:rPr>
+          <w:b/>
+          <w:sz w:val="28"/>
+          <w:szCs w:val="28"/>
+        </w:rPr>
+      </w:pPr>
+    </w:p>
+    <w:p>
+      <w:pPr>
+        <w:spacing w:after="0"/>
+        <w:rPr>
+          <w:b/>
+          <w:sz w:val="28"/>
+          <w:szCs w:val="28"/>
+        </w:rPr>
+      </w:pPr>
+    </w:p>
+    <w:p>
+      <w:pPr>
+        <w:spacing w:after="0"/>
+        <w:rPr>
+          <w:b/>
+          <w:sz w:val="28"/>
+          <w:szCs w:val="28"/>
+        </w:rPr>
+      </w:pPr>
+    </w:p>
+    <w:p>
+      <w:pPr>
+        <w:spacing w:after="0"/>
+        <w:rPr>
+          <w:b/>
+          <w:sz w:val="28"/>
+          <w:szCs w:val="28"/>
+        </w:rPr>
+      </w:pPr>
+    </w:p>
+    <w:p>
+      <w:pPr>
+        <w:spacing w:after="0"/>
+        <w:rPr>
+          <w:b/>
+          <w:sz w:val="28"/>
+          <w:szCs w:val="28"/>
+        </w:rPr>
+      </w:pPr>
+    </w:p>
+    <w:p>
+      <w:pPr>
+        <w:spacing w:after="0"/>
+        <w:rPr>
+          <w:b/>
+          <w:sz w:val="28"/>
+          <w:szCs w:val="28"/>
+        </w:rPr>
+      </w:pPr>
+    </w:p>
+    <w:p>
+      <w:pPr>
+        <w:spacing w:after="0"/>
+        <w:rPr>
+          <w:b/>
+          <w:sz w:val="28"/>
+          <w:szCs w:val="28"/>
+        </w:rPr>
+      </w:pPr>
+    </w:p>
+    <w:p>
+      <w:pPr>
+        <w:spacing w:after="0"/>
+        <w:rPr>
+          <w:b/>
+          <w:sz w:val="28"/>
+          <w:szCs w:val="28"/>
+        </w:rPr>
+      </w:pPr>
+    </w:p>
+    <w:p>
+      <w:pPr>
+        <w:spacing w:after="0"/>
+        <w:rPr>
+          <w:b/>
+          <w:sz w:val="28"/>
+          <w:szCs w:val="28"/>
+        </w:rPr>
+      </w:pPr>
+    </w:p>
+    <w:p>
+      <w:pPr>
+        <w:spacing w:after="0"/>
+        <w:rPr>
+          <w:b/>
+          <w:sz w:val="28"/>
+          <w:szCs w:val="28"/>
+        </w:rPr>
       </w:pPr>
     </w:p>
     <w:p>
@@ -3072,7 +3198,6 @@
               <w:spacing w:after="0"/>
             </w:pPr>
             <w:r>
-              <w:lastRenderedPageBreak/>
               <w:t>O</w:t>
             </w:r>
           </w:p>
@@ -3322,6 +3447,7 @@
               <w:spacing w:after="0"/>
             </w:pPr>
             <w:r>
+              <w:lastRenderedPageBreak/>
               <w:t>Σ</w:t>
             </w:r>
           </w:p>
@@ -3879,7 +4005,7 @@
             <w:r>
               <w:t>OMEGA (oh-MAY-guh) Last letter of the Greek alphabet. The lower-case ω denotes the smallest </w:t>
             </w:r>
-            <w:hyperlink r:id="rId38" w:history="1">
+            <w:hyperlink r:id="rId40" w:history="1">
               <w:r>
                 <w:rPr>
                   <w:rStyle w:val="Hyperlink"/>
@@ -3890,7 +4016,7 @@
             <w:r>
               <w:t> ordinal in set-theory, isomorphic to the set of </w:t>
             </w:r>
-            <w:hyperlink r:id="rId39" w:history="1">
+            <w:hyperlink r:id="rId41" w:history="1">
               <w:r>
                 <w:rPr>
                   <w:rStyle w:val="Hyperlink"/>
@@ -3911,12 +4037,12 @@
       </w:pPr>
     </w:p>
     <w:sectPr>
-      <w:headerReference w:type="even" r:id="rId40"/>
-      <w:headerReference w:type="default" r:id="rId41"/>
-      <w:footerReference w:type="even" r:id="rId42"/>
-      <w:footerReference w:type="default" r:id="rId43"/>
-      <w:headerReference w:type="first" r:id="rId44"/>
-      <w:footerReference w:type="first" r:id="rId45"/>
+      <w:headerReference w:type="even" r:id="rId42"/>
+      <w:headerReference w:type="default" r:id="rId43"/>
+      <w:footerReference w:type="even" r:id="rId44"/>
+      <w:footerReference w:type="default" r:id="rId45"/>
+      <w:headerReference w:type="first" r:id="rId46"/>
+      <w:footerReference w:type="first" r:id="rId47"/>
       <w:pgSz w:w="12240" w:h="15840"/>
       <w:pgMar w:top="1440" w:right="1440" w:bottom="1440" w:left="1440" w:header="720" w:footer="720" w:gutter="0"/>
       <w:cols w:space="720"/>

</xml_diff>

<commit_message>
Save co2-temp plot work
</commit_message>
<xml_diff>
--- a/Global_Warming_Project.docx
+++ b/Global_Warming_Project.docx
@@ -1391,14 +1391,77 @@
           <w:szCs w:val="28"/>
         </w:rPr>
       </w:pPr>
-      <w:r>
+    </w:p>
+    <w:p>
+      <w:pPr>
+        <w:spacing w:after="0"/>
         <w:rPr>
           <w:b/>
           <w:sz w:val="28"/>
           <w:szCs w:val="28"/>
         </w:rPr>
-        <w:t>Climate Deniers:</w:t>
-      </w:r>
+      </w:pPr>
+    </w:p>
+    <w:p>
+      <w:pPr>
+        <w:spacing w:after="0"/>
+        <w:rPr>
+          <w:b/>
+          <w:sz w:val="28"/>
+          <w:szCs w:val="28"/>
+        </w:rPr>
+      </w:pPr>
+      <w:r>
+        <w:rPr>
+          <w:b/>
+          <w:sz w:val="28"/>
+          <w:szCs w:val="28"/>
+        </w:rPr>
+        <w:lastRenderedPageBreak/>
+        <w:t xml:space="preserve">Climate Deniers by </w:t>
+      </w:r>
+      <w:r>
+        <w:rPr>
+          <w:b/>
+          <w:bCs/>
+          <w:i/>
+          <w:iCs/>
+        </w:rPr>
+        <w:t>ThinkProgress</w:t>
+      </w:r>
+      <w:r>
+        <w:t> is an American news website. It is a project of the </w:t>
+      </w:r>
+      <w:hyperlink r:id="rId29" w:anchor="Center_for_American_Progress_Action_Fund" w:tooltip="Center for American Progress" w:history="1">
+        <w:r>
+          <w:rPr>
+            <w:rStyle w:val="Hyperlink"/>
+          </w:rPr>
+          <w:t>Center for American Progress Action Fund</w:t>
+        </w:r>
+      </w:hyperlink>
+      <w:r>
+        <w:t> (CAP Action), a </w:t>
+      </w:r>
+      <w:hyperlink r:id="rId30" w:tooltip="Progressivism in the United States" w:history="1">
+        <w:r>
+          <w:rPr>
+            <w:rStyle w:val="Hyperlink"/>
+          </w:rPr>
+          <w:t>progressive</w:t>
+        </w:r>
+      </w:hyperlink>
+      <w:r>
+        <w:t> public policy research and advocacy organization.</w:t>
+      </w:r>
+    </w:p>
+    <w:p>
+      <w:pPr>
+        <w:spacing w:after="0"/>
+        <w:rPr>
+          <w:b/>
+        </w:rPr>
+      </w:pPr>
     </w:p>
     <w:p>
       <w:pPr>
@@ -1418,7 +1481,7 @@
       <w:pPr>
         <w:spacing w:after="0"/>
       </w:pPr>
-      <w:hyperlink r:id="rId29" w:history="1">
+      <w:hyperlink r:id="rId31" w:history="1">
         <w:r>
           <w:rPr>
             <w:rStyle w:val="Hyperlink"/>
@@ -1430,12 +1493,21 @@
     <w:p>
       <w:pPr>
         <w:spacing w:after="0"/>
-      </w:pPr>
-    </w:p>
-    <w:p>
-      <w:pPr>
-        <w:spacing w:after="0"/>
-      </w:pPr>
+        <w:rPr>
+          <w:b/>
+          <w:bCs/>
+          <w:i/>
+          <w:iCs/>
+        </w:rPr>
+      </w:pPr>
+    </w:p>
+    <w:p>
+      <w:pPr>
+        <w:spacing w:after="0"/>
+      </w:pPr>
+      <w:r>
+        <w:t>What defined a denier? The researchers classified as a denier any lawmaker who: has questioned or denied the scientific consensus behind human-caused climate change; answered climate questions with the “I’m not a scientist” dodge; claimed the climate is always changing (as a way to dodge the implications of human-caused warming); failed to acknowledge that climate change is a serious threat; or questioned the extent to which human beings contribute to global climate change.</w:t>
+      </w:r>
     </w:p>
     <w:p>
       <w:pPr>
@@ -1477,7 +1549,7 @@
       <w:pPr>
         <w:spacing w:after="0"/>
       </w:pPr>
-      <w:hyperlink r:id="rId30" w:tgtFrame="_blank" w:history="1">
+      <w:hyperlink r:id="rId32" w:tgtFrame="_blank" w:history="1">
         <w:r>
           <w:rPr>
             <w:rStyle w:val="Hyperlink"/>
@@ -1490,7 +1562,7 @@
       <w:r>
         <w:br/>
       </w:r>
-      <w:hyperlink r:id="rId31" w:tgtFrame="_blank" w:history="1">
+      <w:hyperlink r:id="rId33" w:tgtFrame="_blank" w:history="1">
         <w:r>
           <w:rPr>
             <w:rStyle w:val="Hyperlink"/>
@@ -1503,7 +1575,7 @@
       <w:r>
         <w:br/>
       </w:r>
-      <w:hyperlink r:id="rId32" w:tgtFrame="_blank" w:history="1">
+      <w:hyperlink r:id="rId34" w:tgtFrame="_blank" w:history="1">
         <w:r>
           <w:rPr>
             <w:rStyle w:val="Hyperlink"/>
@@ -1513,7 +1585,7 @@
           <w:t>https://www.ncdc.noaa.gov/cdo-web/webservices/v2</w:t>
         </w:r>
       </w:hyperlink>
-      <w:hyperlink r:id="rId33" w:tgtFrame="_blank" w:history="1">
+      <w:hyperlink r:id="rId35" w:tgtFrame="_blank" w:history="1">
         <w:r>
           <w:rPr>
             <w:rStyle w:val="Hyperlink"/>
@@ -1526,7 +1598,7 @@
       <w:r>
         <w:t> </w:t>
       </w:r>
-      <w:hyperlink r:id="rId34" w:tgtFrame="_blank" w:history="1">
+      <w:hyperlink r:id="rId36" w:tgtFrame="_blank" w:history="1">
         <w:r>
           <w:rPr>
             <w:rStyle w:val="Hyperlink"/>
@@ -1580,7 +1652,7 @@
       <w:pPr>
         <w:spacing w:after="0"/>
       </w:pPr>
-      <w:hyperlink r:id="rId35" w:history="1">
+      <w:hyperlink r:id="rId37" w:history="1">
         <w:r>
           <w:rPr>
             <w:rStyle w:val="Hyperlink"/>
@@ -1596,7 +1668,7 @@
       <w:pPr>
         <w:spacing w:after="0"/>
       </w:pPr>
-      <w:hyperlink r:id="rId36" w:history="1">
+      <w:hyperlink r:id="rId38" w:history="1">
         <w:r>
           <w:rPr>
             <w:rStyle w:val="Hyperlink"/>
@@ -1639,7 +1711,7 @@
       <w:pPr>
         <w:spacing w:after="0"/>
       </w:pPr>
-      <w:hyperlink r:id="rId37" w:history="1">
+      <w:hyperlink r:id="rId39" w:history="1">
         <w:r>
           <w:rPr>
             <w:rStyle w:val="Hyperlink"/>
@@ -1688,7 +1760,7 @@
       <w:pPr>
         <w:spacing w:after="0"/>
       </w:pPr>
-      <w:hyperlink r:id="rId38" w:history="1">
+      <w:hyperlink r:id="rId40" w:history="1">
         <w:r>
           <w:rPr>
             <w:rStyle w:val="Hyperlink"/>
@@ -1748,7 +1820,7 @@
       <w:pPr>
         <w:spacing w:after="0"/>
       </w:pPr>
-      <w:hyperlink r:id="rId39" w:history="1">
+      <w:hyperlink r:id="rId41" w:history="1">
         <w:r>
           <w:rPr>
             <w:rStyle w:val="Hyperlink"/>
@@ -3032,6 +3104,7 @@
               <w:spacing w:after="0"/>
             </w:pPr>
             <w:r>
+              <w:lastRenderedPageBreak/>
               <w:t>N</w:t>
             </w:r>
           </w:p>
@@ -3447,7 +3520,6 @@
               <w:spacing w:after="0"/>
             </w:pPr>
             <w:r>
-              <w:lastRenderedPageBreak/>
               <w:t>Σ</w:t>
             </w:r>
           </w:p>
@@ -4005,7 +4077,7 @@
             <w:r>
               <w:t>OMEGA (oh-MAY-guh) Last letter of the Greek alphabet. The lower-case ω denotes the smallest </w:t>
             </w:r>
-            <w:hyperlink r:id="rId40" w:history="1">
+            <w:hyperlink r:id="rId42" w:history="1">
               <w:r>
                 <w:rPr>
                   <w:rStyle w:val="Hyperlink"/>
@@ -4016,7 +4088,7 @@
             <w:r>
               <w:t> ordinal in set-theory, isomorphic to the set of </w:t>
             </w:r>
-            <w:hyperlink r:id="rId41" w:history="1">
+            <w:hyperlink r:id="rId43" w:history="1">
               <w:r>
                 <w:rPr>
                   <w:rStyle w:val="Hyperlink"/>
@@ -4037,12 +4109,12 @@
       </w:pPr>
     </w:p>
     <w:sectPr>
-      <w:headerReference w:type="even" r:id="rId42"/>
-      <w:headerReference w:type="default" r:id="rId43"/>
-      <w:footerReference w:type="even" r:id="rId44"/>
-      <w:footerReference w:type="default" r:id="rId45"/>
-      <w:headerReference w:type="first" r:id="rId46"/>
-      <w:footerReference w:type="first" r:id="rId47"/>
+      <w:headerReference w:type="even" r:id="rId44"/>
+      <w:headerReference w:type="default" r:id="rId45"/>
+      <w:footerReference w:type="even" r:id="rId46"/>
+      <w:footerReference w:type="default" r:id="rId47"/>
+      <w:headerReference w:type="first" r:id="rId48"/>
+      <w:footerReference w:type="first" r:id="rId49"/>
       <w:pgSz w:w="12240" w:h="15840"/>
       <w:pgMar w:top="1440" w:right="1440" w:bottom="1440" w:left="1440" w:header="720" w:footer="720" w:gutter="0"/>
       <w:cols w:space="720"/>
@@ -4824,7 +4896,6 @@
   <w:style w:type="character" w:default="1" w:styleId="DefaultParagraphFont">
     <w:name w:val="Default Paragraph Font"/>
     <w:uiPriority w:val="1"/>
-    <w:semiHidden/>
     <w:unhideWhenUsed/>
   </w:style>
   <w:style w:type="table" w:default="1" w:styleId="TableNormal">

</xml_diff>

<commit_message>
Save About readme file changes
</commit_message>
<xml_diff>
--- a/Global_Warming_Project.docx
+++ b/Global_Warming_Project.docx
@@ -881,7 +881,7 @@
         <w:rPr>
           <w:b/>
         </w:rPr>
-        <w:t>How to make a D3.js-based choropleth map in JavaScript. A choropleth map shades geographic regions by value.</w:t>
+        <w:t>A choropleth map shades geographic regions by value.</w:t>
       </w:r>
     </w:p>
     <w:p>
@@ -911,16 +911,6 @@
           <w:szCs w:val="24"/>
         </w:rPr>
       </w:pPr>
-    </w:p>
-    <w:p>
-      <w:pPr>
-        <w:spacing w:after="0"/>
-        <w:rPr>
-          <w:b/>
-          <w:sz w:val="24"/>
-          <w:szCs w:val="24"/>
-        </w:rPr>
-      </w:pPr>
       <w:r>
         <w:rPr>
           <w:b/>
@@ -990,6 +980,57 @@
     <w:p>
       <w:pPr>
         <w:spacing w:after="0"/>
+        <w:rPr>
+          <w:b/>
+        </w:rPr>
+      </w:pPr>
+      <w:r>
+        <w:rPr>
+          <w:b/>
+        </w:rPr>
+        <w:t>Use</w:t>
+      </w:r>
+      <w:r>
+        <w:rPr>
+          <w:b/>
+        </w:rPr>
+        <w:t xml:space="preserve">  hw9</w:t>
+      </w:r>
+      <w:r>
+        <w:rPr>
+          <w:b/>
+        </w:rPr>
+        <w:t xml:space="preserve"> word document</w:t>
+      </w:r>
+      <w:r>
+        <w:rPr>
+          <w:b/>
+        </w:rPr>
+        <w:t xml:space="preserve"> - </w:t>
+      </w:r>
+      <w:r>
+        <w:rPr>
+          <w:b/>
+        </w:rPr>
+        <w:t>D3 Transitioning:</w:t>
+      </w:r>
+    </w:p>
+    <w:p>
+      <w:pPr>
+        <w:spacing w:after="0"/>
+      </w:pPr>
+      <w:hyperlink r:id="rId21" w:history="1">
+        <w:r>
+          <w:rPr>
+            <w:rStyle w:val="Hyperlink"/>
+          </w:rPr>
+          <w:t>http://code.hazzens.com/d3tut/lesson_4.html</w:t>
+        </w:r>
+      </w:hyperlink>
+    </w:p>
+    <w:p>
+      <w:pPr>
+        <w:spacing w:after="0"/>
       </w:pPr>
     </w:p>
     <w:p>
@@ -1028,7 +1069,7 @@
       <w:pPr>
         <w:spacing w:after="0"/>
       </w:pPr>
-      <w:hyperlink r:id="rId21" w:history="1">
+      <w:hyperlink r:id="rId22" w:history="1">
         <w:r>
           <w:rPr>
             <w:rStyle w:val="Hyperlink"/>
@@ -1060,7 +1101,7 @@
       <w:pPr>
         <w:spacing w:after="0"/>
       </w:pPr>
-      <w:hyperlink r:id="rId22" w:history="1">
+      <w:hyperlink r:id="rId23" w:history="1">
         <w:r>
           <w:rPr>
             <w:rStyle w:val="Hyperlink"/>
@@ -1157,7 +1198,7 @@
       <w:r>
         <w:t xml:space="preserve"> </w:t>
       </w:r>
-      <w:hyperlink r:id="rId23" w:history="1">
+      <w:hyperlink r:id="rId24" w:history="1">
         <w:r>
           <w:rPr>
             <w:rStyle w:val="Hyperlink"/>
@@ -1182,7 +1223,7 @@
       <w:r>
         <w:t xml:space="preserve"> </w:t>
       </w:r>
-      <w:hyperlink r:id="rId24" w:history="1">
+      <w:hyperlink r:id="rId25" w:history="1">
         <w:r>
           <w:rPr>
             <w:rStyle w:val="Hyperlink"/>
@@ -1204,7 +1245,7 @@
       <w:r>
         <w:t xml:space="preserve"> </w:t>
       </w:r>
-      <w:hyperlink r:id="rId25" w:history="1">
+      <w:hyperlink r:id="rId26" w:history="1">
         <w:r>
           <w:rPr>
             <w:rStyle w:val="Hyperlink"/>
@@ -1314,7 +1355,7 @@
       <w:pPr>
         <w:spacing w:after="0"/>
       </w:pPr>
-      <w:hyperlink r:id="rId26" w:history="1">
+      <w:hyperlink r:id="rId27" w:history="1">
         <w:r>
           <w:rPr>
             <w:rStyle w:val="Hyperlink"/>
@@ -1341,7 +1382,7 @@
       <w:pPr>
         <w:spacing w:after="0"/>
       </w:pPr>
-      <w:hyperlink r:id="rId27" w:history="1">
+      <w:hyperlink r:id="rId28" w:history="1">
         <w:r>
           <w:rPr>
             <w:rStyle w:val="Hyperlink"/>
@@ -1368,7 +1409,7 @@
       <w:pPr>
         <w:spacing w:after="0"/>
       </w:pPr>
-      <w:hyperlink r:id="rId28" w:history="1">
+      <w:hyperlink r:id="rId29" w:history="1">
         <w:r>
           <w:rPr>
             <w:rStyle w:val="Hyperlink"/>
@@ -1432,7 +1473,7 @@
       <w:r>
         <w:t> is an American news website. It is a project of the </w:t>
       </w:r>
-      <w:hyperlink r:id="rId29" w:anchor="Center_for_American_Progress_Action_Fund" w:tooltip="Center for American Progress" w:history="1">
+      <w:hyperlink r:id="rId30" w:anchor="Center_for_American_Progress_Action_Fund" w:tooltip="Center for American Progress" w:history="1">
         <w:r>
           <w:rPr>
             <w:rStyle w:val="Hyperlink"/>
@@ -1443,7 +1484,7 @@
       <w:r>
         <w:t> (CAP Action), a </w:t>
       </w:r>
-      <w:hyperlink r:id="rId30" w:tooltip="Progressivism in the United States" w:history="1">
+      <w:hyperlink r:id="rId31" w:tooltip="Progressivism in the United States" w:history="1">
         <w:r>
           <w:rPr>
             <w:rStyle w:val="Hyperlink"/>
@@ -1481,7 +1522,7 @@
       <w:pPr>
         <w:spacing w:after="0"/>
       </w:pPr>
-      <w:hyperlink r:id="rId31" w:history="1">
+      <w:hyperlink r:id="rId32" w:history="1">
         <w:r>
           <w:rPr>
             <w:rStyle w:val="Hyperlink"/>
@@ -1549,7 +1590,7 @@
       <w:pPr>
         <w:spacing w:after="0"/>
       </w:pPr>
-      <w:hyperlink r:id="rId32" w:tgtFrame="_blank" w:history="1">
+      <w:hyperlink r:id="rId33" w:tgtFrame="_blank" w:history="1">
         <w:r>
           <w:rPr>
             <w:rStyle w:val="Hyperlink"/>
@@ -1562,7 +1603,7 @@
       <w:r>
         <w:br/>
       </w:r>
-      <w:hyperlink r:id="rId33" w:tgtFrame="_blank" w:history="1">
+      <w:hyperlink r:id="rId34" w:tgtFrame="_blank" w:history="1">
         <w:r>
           <w:rPr>
             <w:rStyle w:val="Hyperlink"/>
@@ -1575,7 +1616,7 @@
       <w:r>
         <w:br/>
       </w:r>
-      <w:hyperlink r:id="rId34" w:tgtFrame="_blank" w:history="1">
+      <w:hyperlink r:id="rId35" w:tgtFrame="_blank" w:history="1">
         <w:r>
           <w:rPr>
             <w:rStyle w:val="Hyperlink"/>
@@ -1585,7 +1626,7 @@
           <w:t>https://www.ncdc.noaa.gov/cdo-web/webservices/v2</w:t>
         </w:r>
       </w:hyperlink>
-      <w:hyperlink r:id="rId35" w:tgtFrame="_blank" w:history="1">
+      <w:hyperlink r:id="rId36" w:tgtFrame="_blank" w:history="1">
         <w:r>
           <w:rPr>
             <w:rStyle w:val="Hyperlink"/>
@@ -1598,7 +1639,7 @@
       <w:r>
         <w:t> </w:t>
       </w:r>
-      <w:hyperlink r:id="rId36" w:tgtFrame="_blank" w:history="1">
+      <w:hyperlink r:id="rId37" w:tgtFrame="_blank" w:history="1">
         <w:r>
           <w:rPr>
             <w:rStyle w:val="Hyperlink"/>
@@ -1652,7 +1693,7 @@
       <w:pPr>
         <w:spacing w:after="0"/>
       </w:pPr>
-      <w:hyperlink r:id="rId37" w:history="1">
+      <w:hyperlink r:id="rId38" w:history="1">
         <w:r>
           <w:rPr>
             <w:rStyle w:val="Hyperlink"/>
@@ -1668,7 +1709,7 @@
       <w:pPr>
         <w:spacing w:after="0"/>
       </w:pPr>
-      <w:hyperlink r:id="rId38" w:history="1">
+      <w:hyperlink r:id="rId39" w:history="1">
         <w:r>
           <w:rPr>
             <w:rStyle w:val="Hyperlink"/>
@@ -1711,7 +1752,7 @@
       <w:pPr>
         <w:spacing w:after="0"/>
       </w:pPr>
-      <w:hyperlink r:id="rId39" w:history="1">
+      <w:hyperlink r:id="rId40" w:history="1">
         <w:r>
           <w:rPr>
             <w:rStyle w:val="Hyperlink"/>
@@ -1760,7 +1801,7 @@
       <w:pPr>
         <w:spacing w:after="0"/>
       </w:pPr>
-      <w:hyperlink r:id="rId40" w:history="1">
+      <w:hyperlink r:id="rId41" w:history="1">
         <w:r>
           <w:rPr>
             <w:rStyle w:val="Hyperlink"/>
@@ -1820,7 +1861,7 @@
       <w:pPr>
         <w:spacing w:after="0"/>
       </w:pPr>
-      <w:hyperlink r:id="rId41" w:history="1">
+      <w:hyperlink r:id="rId42" w:history="1">
         <w:r>
           <w:rPr>
             <w:rStyle w:val="Hyperlink"/>
@@ -1832,106 +1873,6 @@
     <w:p>
       <w:pPr>
         <w:spacing w:after="0"/>
-      </w:pPr>
-    </w:p>
-    <w:p>
-      <w:pPr>
-        <w:spacing w:after="0"/>
-        <w:rPr>
-          <w:b/>
-          <w:sz w:val="28"/>
-          <w:szCs w:val="28"/>
-        </w:rPr>
-      </w:pPr>
-    </w:p>
-    <w:p>
-      <w:pPr>
-        <w:spacing w:after="0"/>
-        <w:rPr>
-          <w:b/>
-          <w:sz w:val="28"/>
-          <w:szCs w:val="28"/>
-        </w:rPr>
-      </w:pPr>
-    </w:p>
-    <w:p>
-      <w:pPr>
-        <w:spacing w:after="0"/>
-        <w:rPr>
-          <w:b/>
-          <w:sz w:val="28"/>
-          <w:szCs w:val="28"/>
-        </w:rPr>
-      </w:pPr>
-    </w:p>
-    <w:p>
-      <w:pPr>
-        <w:spacing w:after="0"/>
-        <w:rPr>
-          <w:b/>
-          <w:sz w:val="28"/>
-          <w:szCs w:val="28"/>
-        </w:rPr>
-      </w:pPr>
-    </w:p>
-    <w:p>
-      <w:pPr>
-        <w:spacing w:after="0"/>
-        <w:rPr>
-          <w:b/>
-          <w:sz w:val="28"/>
-          <w:szCs w:val="28"/>
-        </w:rPr>
-      </w:pPr>
-    </w:p>
-    <w:p>
-      <w:pPr>
-        <w:spacing w:after="0"/>
-        <w:rPr>
-          <w:b/>
-          <w:sz w:val="28"/>
-          <w:szCs w:val="28"/>
-        </w:rPr>
-      </w:pPr>
-    </w:p>
-    <w:p>
-      <w:pPr>
-        <w:spacing w:after="0"/>
-        <w:rPr>
-          <w:b/>
-          <w:sz w:val="28"/>
-          <w:szCs w:val="28"/>
-        </w:rPr>
-      </w:pPr>
-    </w:p>
-    <w:p>
-      <w:pPr>
-        <w:spacing w:after="0"/>
-        <w:rPr>
-          <w:b/>
-          <w:sz w:val="28"/>
-          <w:szCs w:val="28"/>
-        </w:rPr>
-      </w:pPr>
-    </w:p>
-    <w:p>
-      <w:pPr>
-        <w:spacing w:after="0"/>
-        <w:rPr>
-          <w:b/>
-          <w:sz w:val="28"/>
-          <w:szCs w:val="28"/>
-        </w:rPr>
-      </w:pPr>
-    </w:p>
-    <w:p>
-      <w:pPr>
-        <w:spacing w:after="0"/>
-        <w:rPr>
-          <w:b/>
-          <w:sz w:val="28"/>
-          <w:szCs w:val="28"/>
-        </w:rPr>
       </w:pPr>
     </w:p>
     <w:p>
@@ -3104,7 +3045,6 @@
               <w:spacing w:after="0"/>
             </w:pPr>
             <w:r>
-              <w:lastRenderedPageBreak/>
               <w:t>N</w:t>
             </w:r>
           </w:p>
@@ -3603,6 +3543,7 @@
               <w:spacing w:after="0"/>
             </w:pPr>
             <w:r>
+              <w:lastRenderedPageBreak/>
               <w:t>T</w:t>
             </w:r>
           </w:p>
@@ -4077,7 +4018,7 @@
             <w:r>
               <w:t>OMEGA (oh-MAY-guh) Last letter of the Greek alphabet. The lower-case ω denotes the smallest </w:t>
             </w:r>
-            <w:hyperlink r:id="rId42" w:history="1">
+            <w:hyperlink r:id="rId43" w:history="1">
               <w:r>
                 <w:rPr>
                   <w:rStyle w:val="Hyperlink"/>
@@ -4088,7 +4029,7 @@
             <w:r>
               <w:t> ordinal in set-theory, isomorphic to the set of </w:t>
             </w:r>
-            <w:hyperlink r:id="rId43" w:history="1">
+            <w:hyperlink r:id="rId44" w:history="1">
               <w:r>
                 <w:rPr>
                   <w:rStyle w:val="Hyperlink"/>
@@ -4109,12 +4050,12 @@
       </w:pPr>
     </w:p>
     <w:sectPr>
-      <w:headerReference w:type="even" r:id="rId44"/>
-      <w:headerReference w:type="default" r:id="rId45"/>
-      <w:footerReference w:type="even" r:id="rId46"/>
-      <w:footerReference w:type="default" r:id="rId47"/>
-      <w:headerReference w:type="first" r:id="rId48"/>
-      <w:footerReference w:type="first" r:id="rId49"/>
+      <w:headerReference w:type="even" r:id="rId45"/>
+      <w:headerReference w:type="default" r:id="rId46"/>
+      <w:footerReference w:type="even" r:id="rId47"/>
+      <w:footerReference w:type="default" r:id="rId48"/>
+      <w:headerReference w:type="first" r:id="rId49"/>
+      <w:footerReference w:type="first" r:id="rId50"/>
       <w:pgSz w:w="12240" w:h="15840"/>
       <w:pgMar w:top="1440" w:right="1440" w:bottom="1440" w:left="1440" w:header="720" w:footer="720" w:gutter="0"/>
       <w:cols w:space="720"/>
@@ -4896,6 +4837,7 @@
   <w:style w:type="character" w:default="1" w:styleId="DefaultParagraphFont">
     <w:name w:val="Default Paragraph Font"/>
     <w:uiPriority w:val="1"/>
+    <w:semiHidden/>
     <w:unhideWhenUsed/>
   </w:style>
   <w:style w:type="table" w:default="1" w:styleId="TableNormal">

</xml_diff>